<commit_message>
added some facts and assertions
</commit_message>
<xml_diff>
--- a/Report_Part1.docx
+++ b/Report_Part1.docx
@@ -9,6 +9,7 @@
           <w:rFonts w:asciiTheme="majorHAnsi" w:eastAsiaTheme="majorEastAsia" w:hAnsiTheme="majorHAnsi" w:cstheme="majorBidi"/>
           <w:caps/>
           <w:color w:val="000000"/>
+          <w:szCs w:val="24"/>
         </w:rPr>
         <w:id w:val="-298071909"/>
         <w:docPartObj>
@@ -21,7 +22,6 @@
           <w:rFonts w:asciiTheme="minorHAnsi" w:eastAsiaTheme="minorEastAsia" w:hAnsiTheme="minorHAnsi" w:cs="Arial"/>
           <w:caps w:val="0"/>
           <w:color w:val="auto"/>
-          <w:szCs w:val="24"/>
         </w:rPr>
       </w:sdtEndPr>
       <w:sdtContent>
@@ -45,6 +45,7 @@
                   <w:rFonts w:asciiTheme="majorHAnsi" w:eastAsiaTheme="majorEastAsia" w:hAnsiTheme="majorHAnsi" w:cstheme="majorBidi"/>
                   <w:caps/>
                   <w:color w:val="000000"/>
+                  <w:szCs w:val="24"/>
                 </w:rPr>
                 <w:alias w:val="Company"/>
                 <w:id w:val="15524243"/>
@@ -57,6 +58,7 @@
               <w:sdtEndPr>
                 <w:rPr>
                   <w:color w:val="auto"/>
+                  <w:szCs w:val="32"/>
                 </w:rPr>
               </w:sdtEndPr>
               <w:sdtContent>
@@ -99,9 +101,6 @@
                 </w:rPr>
                 <w:alias w:val="Title"/>
                 <w:id w:val="15524250"/>
-                <w:placeholder>
-                  <w:docPart w:val="B53B50C7BA3E4840AD36497652ED184F"/>
-                </w:placeholder>
                 <w:dataBinding w:prefixMappings="xmlns:ns0='http://schemas.openxmlformats.org/package/2006/metadata/core-properties' xmlns:ns1='http://purl.org/dc/elements/1.1/'" w:xpath="/ns0:coreProperties[1]/ns1:title[1]" w:storeItemID="{6C3C8BC8-F283-45AE-878A-BAB7291924A1}"/>
                 <w:text/>
               </w:sdtPr>
@@ -152,9 +151,6 @@
                 </w:rPr>
                 <w:alias w:val="Subtitle"/>
                 <w:id w:val="15524255"/>
-                <w:placeholder>
-                  <w:docPart w:val="44497C620D754CB6BA6DD3DF8E79D106"/>
-                </w:placeholder>
                 <w:dataBinding w:prefixMappings="xmlns:ns0='http://schemas.openxmlformats.org/package/2006/metadata/core-properties' xmlns:ns1='http://purl.org/dc/elements/1.1/'" w:xpath="/ns0:coreProperties[1]/ns1:subject[1]" w:storeItemID="{6C3C8BC8-F283-45AE-878A-BAB7291924A1}"/>
                 <w:text/>
               </w:sdtPr>
@@ -246,33 +242,8 @@
                         <w:b/>
                         <w:bCs/>
                       </w:rPr>
-                      <w:t xml:space="preserve">Greg Antrim, Joshua Barker, </w:t>
+                      <w:t>Greg Antrim, Joshua Barker, Peng Zeng</w:t>
                     </w:r>
-                    <w:proofErr w:type="spellStart"/>
-                    <w:r>
-                      <w:rPr>
-                        <w:b/>
-                        <w:bCs/>
-                      </w:rPr>
-                      <w:t>Peng</w:t>
-                    </w:r>
-                    <w:proofErr w:type="spellEnd"/>
-                    <w:r>
-                      <w:rPr>
-                        <w:b/>
-                        <w:bCs/>
-                      </w:rPr>
-                      <w:t xml:space="preserve"> </w:t>
-                    </w:r>
-                    <w:proofErr w:type="spellStart"/>
-                    <w:r>
-                      <w:rPr>
-                        <w:b/>
-                        <w:bCs/>
-                      </w:rPr>
-                      <w:t>Zeng</w:t>
-                    </w:r>
-                    <w:proofErr w:type="spellEnd"/>
                   </w:p>
                 </w:tc>
               </w:sdtContent>
@@ -467,11 +438,9 @@
       <w:r>
         <w:t xml:space="preserve">Valid Value </w:t>
       </w:r>
-      <w:proofErr w:type="spellStart"/>
-      <w:r>
-        <w:t>Caluclation</w:t>
-      </w:r>
-      <w:proofErr w:type="spellEnd"/>
+      <w:r>
+        <w:t>Calculation</w:t>
+      </w:r>
     </w:p>
     <w:p>
       <w:pPr>
@@ -685,12 +654,13 @@
     </w:p>
     <w:p>
       <w:r>
-        <w:t>There was only one abstraction necessary in our project and that was the number sig.  We chose to define “number” as abstract because we would later need to define nine different numbers n1-n9 to represent the nine rows and columns of the board. Rather than defining n1-n9 separately we chose to define them as an extension of number because while they represent different numbers they are similar in structure and will all fit under the</w:t>
-      </w:r>
-      <w:bookmarkStart w:id="0" w:name="_GoBack"/>
-      <w:bookmarkEnd w:id="0"/>
-      <w:r>
-        <w:t xml:space="preserve"> number sig. </w:t>
+        <w:t xml:space="preserve">There was only one abstraction necessary in our project and that was the number sig.  We chose to define “number” as abstract </w:t>
+      </w:r>
+      <w:r>
+        <w:t>because a number can only be one of the nine defined numbers, n1-n9.</w:t>
+      </w:r>
+      <w:r>
+        <w:t xml:space="preserve"> Rather than defining n1-n9 separately we chose to define them as an extension of number because while they represent different numbers they are similar in structure and will all fit under the number sig. </w:t>
       </w:r>
     </w:p>
     <w:p>
@@ -706,35 +676,27 @@
       <w:r>
         <w:t xml:space="preserve">The abstract signature number is related to n1-n9 in that all nine of the row and column numbers are themselves a number. Each column, row, and square9 contains a set </w:t>
       </w:r>
-      <w:proofErr w:type="gramStart"/>
-      <w:r>
-        <w:t>of  nine</w:t>
-      </w:r>
-      <w:proofErr w:type="gramEnd"/>
+      <w:r>
+        <w:t>of nine</w:t>
+      </w:r>
       <w:r>
         <w:t xml:space="preserve"> numbers n1-n9 that represents the column number, row number and square number respectively. A cell also contains two numbers which will be referred to as </w:t>
       </w:r>
-      <w:proofErr w:type="spellStart"/>
-      <w:r>
-        <w:t>i</w:t>
-      </w:r>
-      <w:proofErr w:type="spellEnd"/>
+      <w:r>
+        <w:t>I</w:t>
+      </w:r>
       <w:r>
         <w:t xml:space="preserve"> and j which represents the row the cell is in (</w:t>
       </w:r>
-      <w:proofErr w:type="spellStart"/>
-      <w:r>
-        <w:t>i</w:t>
-      </w:r>
-      <w:proofErr w:type="spellEnd"/>
+      <w:r>
+        <w:t>I</w:t>
+      </w:r>
       <w:r>
         <w:t xml:space="preserve">), and the column the cell is in (j). Each board is made up of set of 81 cells. Each board has a set of 9 rows, a set </w:t>
       </w:r>
-      <w:proofErr w:type="gramStart"/>
-      <w:r>
-        <w:t>of  9</w:t>
-      </w:r>
-      <w:proofErr w:type="gramEnd"/>
+      <w:r>
+        <w:t>of 9</w:t>
+      </w:r>
       <w:r>
         <w:t xml:space="preserve"> columns and a set of 9 square9’s.</w:t>
       </w:r>
@@ -749,10 +711,109 @@
       </w:r>
     </w:p>
     <w:p>
-      <w:r>
-        <w:t>Step1:</w:t>
+      <w:pPr>
+        <w:pStyle w:val="Heading2"/>
+      </w:pPr>
+      <w:bookmarkStart w:id="0" w:name="_GoBack"/>
+      <w:r>
+        <w:t>Model 1:</w:t>
       </w:r>
     </w:p>
+    <w:p>
+      <w:r>
+        <w:t xml:space="preserve">Created a model for all numbers, n1-n9 which will represent row, column, </w:t>
+      </w:r>
+      <w:proofErr w:type="gramStart"/>
+      <w:r>
+        <w:t>square</w:t>
+      </w:r>
+      <w:proofErr w:type="gramEnd"/>
+      <w:r>
+        <w:t xml:space="preserve"> and cell </w:t>
+      </w:r>
+      <w:proofErr w:type="spellStart"/>
+      <w:r>
+        <w:t>indicies</w:t>
+      </w:r>
+      <w:proofErr w:type="spellEnd"/>
+      <w:r>
+        <w:t>.</w:t>
+      </w:r>
+    </w:p>
+    <w:p>
+      <w:pPr>
+        <w:pStyle w:val="Heading2"/>
+      </w:pPr>
+      <w:r>
+        <w:t>Model 2</w:t>
+      </w:r>
+      <w:r>
+        <w:t>:</w:t>
+      </w:r>
+    </w:p>
+    <w:p>
+      <w:r>
+        <w:t>Create row and column structures with number contents</w:t>
+      </w:r>
+    </w:p>
+    <w:p>
+      <w:pPr>
+        <w:pStyle w:val="Heading2"/>
+      </w:pPr>
+      <w:r>
+        <w:t xml:space="preserve">Model </w:t>
+      </w:r>
+      <w:r>
+        <w:t>3</w:t>
+      </w:r>
+      <w:r>
+        <w:t>:</w:t>
+      </w:r>
+    </w:p>
+    <w:p>
+      <w:r>
+        <w:t>Build the board with sets of rows and columns and relationships between the board, rows and columns.</w:t>
+      </w:r>
+    </w:p>
+    <w:p>
+      <w:pPr>
+        <w:pStyle w:val="Heading2"/>
+      </w:pPr>
+      <w:r>
+        <w:t xml:space="preserve">Model </w:t>
+      </w:r>
+      <w:r>
+        <w:t>4</w:t>
+      </w:r>
+      <w:r>
+        <w:t>:</w:t>
+      </w:r>
+    </w:p>
+    <w:p>
+      <w:r>
+        <w:t xml:space="preserve">Created a model for all numbers, n1-n9 which will represent row, column, </w:t>
+      </w:r>
+      <w:proofErr w:type="gramStart"/>
+      <w:r>
+        <w:t>square</w:t>
+      </w:r>
+      <w:proofErr w:type="gramEnd"/>
+      <w:r>
+        <w:t xml:space="preserve"> and cell </w:t>
+      </w:r>
+      <w:proofErr w:type="spellStart"/>
+      <w:r>
+        <w:t>indicies</w:t>
+      </w:r>
+      <w:proofErr w:type="spellEnd"/>
+      <w:r>
+        <w:t>.</w:t>
+      </w:r>
+    </w:p>
+    <w:bookmarkEnd w:id="0"/>
+    <w:p/>
+    <w:p/>
+    <w:p/>
     <w:sectPr>
       <w:pgSz w:w="12240" w:h="15840"/>
       <w:pgMar w:top="1440" w:right="1440" w:bottom="1440" w:left="1440" w:header="720" w:footer="720" w:gutter="0"/>
@@ -2739,71 +2800,7 @@
 </file>
 
 <file path=word/glossary/document.xml><?xml version="1.0" encoding="utf-8"?>
-<w:glossaryDocument xmlns:wpc="http://schemas.microsoft.com/office/word/2010/wordprocessingCanvas" xmlns:mc="http://schemas.openxmlformats.org/markup-compatibility/2006" xmlns:o="urn:schemas-microsoft-com:office:office" xmlns:r="http://schemas.openxmlformats.org/officeDocument/2006/relationships" xmlns:m="http://schemas.openxmlformats.org/officeDocument/2006/math" xmlns:v="urn:schemas-microsoft-com:vml" xmlns:wp14="http://schemas.microsoft.com/office/word/2010/wordprocessingDrawing" xmlns:wp="http://schemas.openxmlformats.org/drawingml/2006/wordprocessingDrawing" xmlns:w10="urn:schemas-microsoft-com:office:word" xmlns:w="http://schemas.openxmlformats.org/wordprocessingml/2006/main" xmlns:w14="http://schemas.microsoft.com/office/word/2010/wordml" xmlns:wpg="http://schemas.microsoft.com/office/word/2010/wordprocessingGroup" xmlns:wpi="http://schemas.microsoft.com/office/word/2010/wordprocessingInk" xmlns:wne="http://schemas.microsoft.com/office/word/2006/wordml" xmlns:wps="http://schemas.microsoft.com/office/word/2010/wordprocessingShape" mc:Ignorable="w14 wp14">
-  <w:docParts>
-    <w:docPart>
-      <w:docPartPr>
-        <w:name w:val="922E562D01334D7CA8A06A4AE23BDA53"/>
-        <w:category>
-          <w:name w:val="General"/>
-          <w:gallery w:val="placeholder"/>
-        </w:category>
-        <w:types>
-          <w:type w:val="bbPlcHdr"/>
-        </w:types>
-        <w:behaviors>
-          <w:behavior w:val="content"/>
-        </w:behaviors>
-        <w:guid w:val="{96B58C0F-B1AE-4012-8CB1-1D1E7ADE228A}"/>
-      </w:docPartPr>
-      <w:docPartBody>
-        <w:p>
-          <w:pPr>
-            <w:pStyle w:val="922E562D01334D7CA8A06A4AE23BDA53"/>
-          </w:pPr>
-          <w:r>
-            <w:rPr>
-              <w:rFonts w:asciiTheme="majorHAnsi" w:eastAsiaTheme="majorEastAsia" w:hAnsiTheme="majorHAnsi" w:cstheme="majorBidi"/>
-              <w:caps/>
-            </w:rPr>
-            <w:t>[Type the company name]</w:t>
-          </w:r>
-        </w:p>
-      </w:docPartBody>
-    </w:docPart>
-    <w:docPart>
-      <w:docPartPr>
-        <w:name w:val="B53B50C7BA3E4840AD36497652ED184F"/>
-        <w:category>
-          <w:name w:val="General"/>
-          <w:gallery w:val="placeholder"/>
-        </w:category>
-        <w:types>
-          <w:type w:val="bbPlcHdr"/>
-        </w:types>
-        <w:behaviors>
-          <w:behavior w:val="content"/>
-        </w:behaviors>
-        <w:guid w:val="{2D4627B7-EF14-463E-809A-9D10FC2FBDFC}"/>
-      </w:docPartPr>
-      <w:docPartBody>
-        <w:p>
-          <w:pPr>
-            <w:pStyle w:val="B53B50C7BA3E4840AD36497652ED184F"/>
-          </w:pPr>
-          <w:r>
-            <w:rPr>
-              <w:rFonts w:asciiTheme="majorHAnsi" w:eastAsiaTheme="majorEastAsia" w:hAnsiTheme="majorHAnsi" w:cstheme="majorBidi"/>
-              <w:sz w:val="80"/>
-              <w:szCs w:val="80"/>
-            </w:rPr>
-            <w:t>[Type the document title]</w:t>
-          </w:r>
-        </w:p>
-      </w:docPartBody>
-    </w:docPart>
-  </w:docParts>
-</w:glossaryDocument>
+<w:glossaryDocument xmlns:wpc="http://schemas.microsoft.com/office/word/2010/wordprocessingCanvas" xmlns:mc="http://schemas.openxmlformats.org/markup-compatibility/2006" xmlns:o="urn:schemas-microsoft-com:office:office" xmlns:r="http://schemas.openxmlformats.org/officeDocument/2006/relationships" xmlns:m="http://schemas.openxmlformats.org/officeDocument/2006/math" xmlns:v="urn:schemas-microsoft-com:vml" xmlns:wp14="http://schemas.microsoft.com/office/word/2010/wordprocessingDrawing" xmlns:wp="http://schemas.openxmlformats.org/drawingml/2006/wordprocessingDrawing" xmlns:w10="urn:schemas-microsoft-com:office:word" xmlns:w="http://schemas.openxmlformats.org/wordprocessingml/2006/main" xmlns:w14="http://schemas.microsoft.com/office/word/2010/wordml" xmlns:wpg="http://schemas.microsoft.com/office/word/2010/wordprocessingGroup" xmlns:wpi="http://schemas.microsoft.com/office/word/2010/wordprocessingInk" xmlns:wne="http://schemas.microsoft.com/office/word/2006/wordml" xmlns:wps="http://schemas.microsoft.com/office/word/2010/wordprocessingShape" mc:Ignorable="w14 wp14"/>
 </file>
 
 <file path=word/glossary/fontTable.xml><?xml version="1.0" encoding="utf-8"?>
@@ -2868,6 +2865,7 @@
   </w:compat>
   <w:rsids>
     <w:rsidRoot w:val="00574EEE"/>
+    <w:rsid w:val="00191C64"/>
     <w:rsid w:val="00574EEE"/>
     <w:rsid w:val="00644AD3"/>
     <w:rsid w:val="00657C84"/>
@@ -3639,7 +3637,7 @@
 </file>
 
 <file path=customXml/itemProps2.xml><?xml version="1.0" encoding="utf-8"?>
-<ds:datastoreItem xmlns:ds="http://schemas.openxmlformats.org/officeDocument/2006/customXml" ds:itemID="{679E6259-D674-4D49-814C-77FE2F0D9F67}">
+<ds:datastoreItem xmlns:ds="http://schemas.openxmlformats.org/officeDocument/2006/customXml" ds:itemID="{02CC9F53-E170-4FC7-B679-54838BAC11BA}">
   <ds:schemaRefs>
     <ds:schemaRef ds:uri="http://schemas.openxmlformats.org/officeDocument/2006/bibliography"/>
   </ds:schemaRefs>

</xml_diff>